<commit_message>
created Report. coded experiment 3 to test processing speed
</commit_message>
<xml_diff>
--- a/assess_learners/Report03_assess_learners.docx
+++ b/assess_learners/Report03_assess_learners.docx
@@ -6,14 +6,14 @@
       <w:pPr>
         <w:contextualSpacing/>
         <w:rPr>
-          <w:rFonts w:asciiTheme="minorHAnsi" w:hAnsiTheme="minorHAnsi" w:cstheme="minorHAnsi"/>
-          <w:sz w:val="22"/>
-          <w:szCs w:val="22"/>
-        </w:rPr>
-      </w:pPr>
-      <w:r>
-        <w:rPr>
-          <w:rFonts w:asciiTheme="minorHAnsi" w:hAnsiTheme="minorHAnsi" w:cstheme="minorHAnsi"/>
+          <w:rFonts w:ascii="Arial" w:hAnsi="Arial" w:cs="Arial"/>
+          <w:sz w:val="22"/>
+          <w:szCs w:val="22"/>
+        </w:rPr>
+      </w:pPr>
+      <w:r>
+        <w:rPr>
+          <w:rFonts w:ascii="Arial" w:hAnsi="Arial" w:cs="Arial"/>
           <w:sz w:val="22"/>
           <w:szCs w:val="22"/>
         </w:rPr>
@@ -24,14 +24,14 @@
       <w:pPr>
         <w:contextualSpacing/>
         <w:rPr>
-          <w:rFonts w:asciiTheme="minorHAnsi" w:hAnsiTheme="minorHAnsi" w:cstheme="minorHAnsi"/>
-          <w:sz w:val="22"/>
-          <w:szCs w:val="22"/>
-        </w:rPr>
-      </w:pPr>
-      <w:r>
-        <w:rPr>
-          <w:rFonts w:asciiTheme="minorHAnsi" w:hAnsiTheme="minorHAnsi" w:cstheme="minorHAnsi"/>
+          <w:rFonts w:ascii="Arial" w:hAnsi="Arial" w:cs="Arial"/>
+          <w:sz w:val="22"/>
+          <w:szCs w:val="22"/>
+        </w:rPr>
+      </w:pPr>
+      <w:r>
+        <w:rPr>
+          <w:rFonts w:ascii="Arial" w:hAnsi="Arial" w:cs="Arial"/>
           <w:sz w:val="22"/>
           <w:szCs w:val="22"/>
         </w:rPr>
@@ -39,7 +39,7 @@
       </w:r>
       <w:r>
         <w:rPr>
-          <w:rFonts w:asciiTheme="minorHAnsi" w:hAnsiTheme="minorHAnsi" w:cstheme="minorHAnsi"/>
+          <w:rFonts w:ascii="Arial" w:hAnsi="Arial" w:cs="Arial"/>
           <w:sz w:val="22"/>
           <w:szCs w:val="22"/>
         </w:rPr>
@@ -47,7 +47,7 @@
       </w:r>
       <w:r>
         <w:rPr>
-          <w:rFonts w:asciiTheme="minorHAnsi" w:hAnsiTheme="minorHAnsi" w:cstheme="minorHAnsi"/>
+          <w:rFonts w:ascii="Arial" w:hAnsi="Arial" w:cs="Arial"/>
           <w:sz w:val="22"/>
           <w:szCs w:val="22"/>
         </w:rPr>
@@ -55,7 +55,7 @@
       </w:r>
       <w:r>
         <w:rPr>
-          <w:rFonts w:asciiTheme="minorHAnsi" w:hAnsiTheme="minorHAnsi" w:cstheme="minorHAnsi"/>
+          <w:rFonts w:ascii="Arial" w:hAnsi="Arial" w:cs="Arial"/>
           <w:sz w:val="22"/>
           <w:szCs w:val="22"/>
         </w:rPr>
@@ -66,14 +66,14 @@
       <w:pPr>
         <w:contextualSpacing/>
         <w:rPr>
-          <w:rFonts w:asciiTheme="minorHAnsi" w:hAnsiTheme="minorHAnsi" w:cstheme="minorHAnsi"/>
-          <w:sz w:val="22"/>
-          <w:szCs w:val="22"/>
-        </w:rPr>
-      </w:pPr>
-      <w:r>
-        <w:rPr>
-          <w:rFonts w:asciiTheme="minorHAnsi" w:hAnsiTheme="minorHAnsi" w:cstheme="minorHAnsi"/>
+          <w:rFonts w:ascii="Arial" w:hAnsi="Arial" w:cs="Arial"/>
+          <w:sz w:val="22"/>
+          <w:szCs w:val="22"/>
+        </w:rPr>
+      </w:pPr>
+      <w:r>
+        <w:rPr>
+          <w:rFonts w:ascii="Arial" w:hAnsi="Arial" w:cs="Arial"/>
           <w:sz w:val="22"/>
           <w:szCs w:val="22"/>
         </w:rPr>
@@ -81,7 +81,7 @@
       </w:r>
       <w:r>
         <w:rPr>
-          <w:rFonts w:asciiTheme="minorHAnsi" w:hAnsiTheme="minorHAnsi" w:cstheme="minorHAnsi"/>
+          <w:rFonts w:ascii="Arial" w:hAnsi="Arial" w:cs="Arial"/>
           <w:sz w:val="22"/>
           <w:szCs w:val="22"/>
         </w:rPr>
@@ -89,7 +89,7 @@
       </w:r>
       <w:r>
         <w:rPr>
-          <w:rFonts w:asciiTheme="minorHAnsi" w:hAnsiTheme="minorHAnsi" w:cstheme="minorHAnsi"/>
+          <w:rFonts w:ascii="Arial" w:hAnsi="Arial" w:cs="Arial"/>
           <w:sz w:val="22"/>
           <w:szCs w:val="22"/>
         </w:rPr>
@@ -97,7 +97,7 @@
       </w:r>
       <w:r>
         <w:rPr>
-          <w:rFonts w:asciiTheme="minorHAnsi" w:hAnsiTheme="minorHAnsi" w:cstheme="minorHAnsi"/>
+          <w:rFonts w:ascii="Arial" w:hAnsi="Arial" w:cs="Arial"/>
           <w:sz w:val="22"/>
           <w:szCs w:val="22"/>
         </w:rPr>
@@ -105,7 +105,7 @@
       </w:r>
       <w:r>
         <w:rPr>
-          <w:rFonts w:asciiTheme="minorHAnsi" w:hAnsiTheme="minorHAnsi" w:cstheme="minorHAnsi"/>
+          <w:rFonts w:ascii="Arial" w:hAnsi="Arial" w:cs="Arial"/>
           <w:sz w:val="22"/>
           <w:szCs w:val="22"/>
         </w:rPr>
@@ -113,7 +113,7 @@
       </w:r>
       <w:r>
         <w:rPr>
-          <w:rFonts w:asciiTheme="minorHAnsi" w:hAnsiTheme="minorHAnsi" w:cstheme="minorHAnsi"/>
+          <w:rFonts w:ascii="Arial" w:hAnsi="Arial" w:cs="Arial"/>
           <w:sz w:val="22"/>
           <w:szCs w:val="22"/>
         </w:rPr>
@@ -124,14 +124,14 @@
       <w:pPr>
         <w:contextualSpacing/>
         <w:rPr>
-          <w:rFonts w:asciiTheme="minorHAnsi" w:hAnsiTheme="minorHAnsi" w:cstheme="minorHAnsi"/>
-          <w:sz w:val="22"/>
-          <w:szCs w:val="22"/>
-        </w:rPr>
-      </w:pPr>
-      <w:r>
-        <w:rPr>
-          <w:rFonts w:asciiTheme="minorHAnsi" w:hAnsiTheme="minorHAnsi" w:cstheme="minorHAnsi"/>
+          <w:rFonts w:ascii="Arial" w:hAnsi="Arial" w:cs="Arial"/>
+          <w:sz w:val="22"/>
+          <w:szCs w:val="22"/>
+        </w:rPr>
+      </w:pPr>
+      <w:r>
+        <w:rPr>
+          <w:rFonts w:ascii="Arial" w:hAnsi="Arial" w:cs="Arial"/>
           <w:sz w:val="22"/>
           <w:szCs w:val="22"/>
         </w:rPr>
@@ -139,7 +139,7 @@
       </w:r>
       <w:r>
         <w:rPr>
-          <w:rFonts w:asciiTheme="minorHAnsi" w:hAnsiTheme="minorHAnsi" w:cstheme="minorHAnsi"/>
+          <w:rFonts w:ascii="Arial" w:hAnsi="Arial" w:cs="Arial"/>
           <w:sz w:val="22"/>
           <w:szCs w:val="22"/>
         </w:rPr>
@@ -147,7 +147,7 @@
       </w:r>
       <w:r>
         <w:rPr>
-          <w:rFonts w:asciiTheme="minorHAnsi" w:hAnsiTheme="minorHAnsi" w:cstheme="minorHAnsi"/>
+          <w:rFonts w:ascii="Arial" w:hAnsi="Arial" w:cs="Arial"/>
           <w:sz w:val="22"/>
           <w:szCs w:val="22"/>
         </w:rPr>
@@ -155,7 +155,7 @@
       </w:r>
       <w:r>
         <w:rPr>
-          <w:rFonts w:asciiTheme="minorHAnsi" w:hAnsiTheme="minorHAnsi" w:cstheme="minorHAnsi"/>
+          <w:rFonts w:ascii="Arial" w:hAnsi="Arial" w:cs="Arial"/>
           <w:sz w:val="22"/>
           <w:szCs w:val="22"/>
         </w:rPr>
@@ -166,7 +166,7 @@
       <w:pPr>
         <w:contextualSpacing/>
         <w:rPr>
-          <w:rFonts w:asciiTheme="minorHAnsi" w:hAnsiTheme="minorHAnsi" w:cstheme="minorHAnsi"/>
+          <w:rFonts w:ascii="Arial" w:hAnsi="Arial" w:cs="Arial"/>
           <w:sz w:val="22"/>
           <w:szCs w:val="22"/>
         </w:rPr>
@@ -215,25 +215,7 @@
           <w:sz w:val="22"/>
           <w:szCs w:val="22"/>
         </w:rPr>
-        <w:t>? Use the dataset </w:t>
-      </w:r>
-      <w:r>
-        <w:rPr>
-          <w:rFonts w:ascii="Courier New" w:eastAsia="Times New Roman" w:hAnsi="Courier New" w:cs="Courier New"/>
-          <w:color w:val="252525"/>
-          <w:sz w:val="22"/>
-          <w:szCs w:val="22"/>
-        </w:rPr>
-        <w:t>istanbul.csv</w:t>
-      </w:r>
-      <w:r>
-        <w:rPr>
-          <w:rFonts w:ascii="Arial" w:eastAsia="Times New Roman" w:hAnsi="Arial" w:cs="Arial"/>
-          <w:color w:val="252525"/>
-          <w:sz w:val="22"/>
-          <w:szCs w:val="22"/>
-        </w:rPr>
-        <w:t xml:space="preserve"> with </w:t>
+        <w:t xml:space="preserve">? Use the dataset istanbul.csv with </w:t>
       </w:r>
       <w:proofErr w:type="spellStart"/>
       <w:r>
@@ -283,8 +265,746 @@
           <w:szCs w:val="22"/>
         </w:rPr>
         <w:br/>
-        <w:t xml:space="preserve">Answer: </w:t>
-      </w:r>
+      </w:r>
+      <w:r>
+        <w:rPr>
+          <w:rFonts w:ascii="Arial" w:eastAsia="Times New Roman" w:hAnsi="Arial" w:cs="Arial"/>
+          <w:color w:val="252525"/>
+          <w:sz w:val="22"/>
+          <w:szCs w:val="22"/>
+        </w:rPr>
+        <w:br/>
+      </w:r>
+      <w:r>
+        <w:rPr>
+          <w:rFonts w:ascii="Arial" w:eastAsia="Times New Roman" w:hAnsi="Arial" w:cs="Arial"/>
+          <w:b/>
+          <w:color w:val="252525"/>
+          <w:sz w:val="22"/>
+          <w:szCs w:val="22"/>
+        </w:rPr>
+        <w:t>Answer</w:t>
+      </w:r>
+      <w:r>
+        <w:rPr>
+          <w:rFonts w:ascii="Arial" w:eastAsia="Times New Roman" w:hAnsi="Arial" w:cs="Arial"/>
+          <w:color w:val="252525"/>
+          <w:sz w:val="22"/>
+          <w:szCs w:val="22"/>
+        </w:rPr>
+        <w:t xml:space="preserve">: </w:t>
+      </w:r>
+      <w:r>
+        <w:rPr>
+          <w:rFonts w:ascii="Arial" w:eastAsia="Times New Roman" w:hAnsi="Arial" w:cs="Arial"/>
+          <w:color w:val="252525"/>
+          <w:sz w:val="22"/>
+          <w:szCs w:val="22"/>
+        </w:rPr>
+        <w:t>Figure 1 shows the in-sample and out-of-sample errors when using decision tree (DT) learner to learn from the Istanbu</w:t>
+      </w:r>
+      <w:r>
+        <w:rPr>
+          <w:rFonts w:ascii="Arial" w:eastAsia="Times New Roman" w:hAnsi="Arial" w:cs="Arial"/>
+          <w:color w:val="252525"/>
+          <w:sz w:val="22"/>
+          <w:szCs w:val="22"/>
+        </w:rPr>
+        <w:t>l</w:t>
+      </w:r>
+      <w:r>
+        <w:rPr>
+          <w:rFonts w:ascii="Arial" w:eastAsia="Times New Roman" w:hAnsi="Arial" w:cs="Arial"/>
+          <w:color w:val="252525"/>
+          <w:sz w:val="22"/>
+          <w:szCs w:val="22"/>
+        </w:rPr>
+        <w:t xml:space="preserve"> dataset. </w:t>
+      </w:r>
+    </w:p>
+    <w:p>
+      <w:pPr>
+        <w:shd w:val="clear" w:color="auto" w:fill="FFFFFF"/>
+        <w:spacing w:before="100" w:beforeAutospacing="1" w:after="24"/>
+        <w:ind w:left="384"/>
+        <w:rPr>
+          <w:rFonts w:ascii="Arial" w:eastAsia="Times New Roman" w:hAnsi="Arial" w:cs="Arial"/>
+          <w:color w:val="252525"/>
+          <w:sz w:val="22"/>
+          <w:szCs w:val="22"/>
+        </w:rPr>
+      </w:pPr>
+      <w:r>
+        <w:rPr>
+          <w:rFonts w:ascii="Arial" w:eastAsia="Times New Roman" w:hAnsi="Arial" w:cs="Arial"/>
+          <w:color w:val="252525"/>
+          <w:sz w:val="22"/>
+          <w:szCs w:val="22"/>
+        </w:rPr>
+        <w:t xml:space="preserve">60% of the </w:t>
+      </w:r>
+      <w:r>
+        <w:rPr>
+          <w:rFonts w:ascii="Arial" w:eastAsia="Times New Roman" w:hAnsi="Arial" w:cs="Arial"/>
+          <w:color w:val="252525"/>
+          <w:sz w:val="22"/>
+          <w:szCs w:val="22"/>
+        </w:rPr>
+        <w:t>Istanbul</w:t>
+      </w:r>
+      <w:r>
+        <w:rPr>
+          <w:rFonts w:ascii="Arial" w:eastAsia="Times New Roman" w:hAnsi="Arial" w:cs="Arial"/>
+          <w:color w:val="252525"/>
+          <w:sz w:val="22"/>
+          <w:szCs w:val="22"/>
+        </w:rPr>
+        <w:t xml:space="preserve"> data were used for training and rest of the data were used for testing. </w:t>
+      </w:r>
+      <w:r>
+        <w:rPr>
+          <w:rFonts w:ascii="Arial" w:eastAsia="Times New Roman" w:hAnsi="Arial" w:cs="Arial"/>
+          <w:color w:val="252525"/>
+          <w:sz w:val="22"/>
+          <w:szCs w:val="22"/>
+        </w:rPr>
+        <w:t>The same training and testing data were used to train and test 80 DT learners</w:t>
+      </w:r>
+      <w:r>
+        <w:rPr>
+          <w:rFonts w:ascii="Arial" w:eastAsia="Times New Roman" w:hAnsi="Arial" w:cs="Arial"/>
+          <w:color w:val="252525"/>
+          <w:sz w:val="22"/>
+          <w:szCs w:val="22"/>
+        </w:rPr>
+        <w:t>. The learners are exactly the same except that their</w:t>
+      </w:r>
+      <w:r>
+        <w:rPr>
+          <w:rFonts w:ascii="Arial" w:eastAsia="Times New Roman" w:hAnsi="Arial" w:cs="Arial"/>
+          <w:color w:val="252525"/>
+          <w:sz w:val="22"/>
+          <w:szCs w:val="22"/>
+        </w:rPr>
+        <w:t xml:space="preserve"> leaf sizes</w:t>
+      </w:r>
+      <w:r>
+        <w:rPr>
+          <w:rFonts w:ascii="Arial" w:eastAsia="Times New Roman" w:hAnsi="Arial" w:cs="Arial"/>
+          <w:color w:val="252525"/>
+          <w:sz w:val="22"/>
+          <w:szCs w:val="22"/>
+        </w:rPr>
+        <w:t xml:space="preserve">. The leaf sizes are </w:t>
+      </w:r>
+      <w:r>
+        <w:rPr>
+          <w:rFonts w:ascii="Arial" w:eastAsia="Times New Roman" w:hAnsi="Arial" w:cs="Arial"/>
+          <w:color w:val="252525"/>
+          <w:sz w:val="22"/>
+          <w:szCs w:val="22"/>
+        </w:rPr>
+        <w:t>from 1 to 80.</w:t>
+      </w:r>
+      <w:r>
+        <w:rPr>
+          <w:rFonts w:ascii="Arial" w:eastAsia="Times New Roman" w:hAnsi="Arial" w:cs="Arial"/>
+          <w:color w:val="252525"/>
+          <w:sz w:val="22"/>
+          <w:szCs w:val="22"/>
+        </w:rPr>
+        <w:t xml:space="preserve"> The in-sample and out-of-sample root mean squared errors were calculated and plotted for each learner.</w:t>
+      </w:r>
+    </w:p>
+    <w:p>
+      <w:pPr>
+        <w:shd w:val="clear" w:color="auto" w:fill="FFFFFF"/>
+        <w:spacing w:before="100" w:beforeAutospacing="1" w:after="24"/>
+        <w:ind w:left="384"/>
+        <w:rPr>
+          <w:rFonts w:ascii="Arial" w:eastAsia="Times New Roman" w:hAnsi="Arial" w:cs="Arial"/>
+          <w:color w:val="252525"/>
+          <w:sz w:val="22"/>
+          <w:szCs w:val="22"/>
+        </w:rPr>
+      </w:pPr>
+      <w:r>
+        <w:rPr>
+          <w:rFonts w:ascii="Arial" w:eastAsia="Times New Roman" w:hAnsi="Arial" w:cs="Arial"/>
+          <w:color w:val="252525"/>
+          <w:sz w:val="22"/>
+          <w:szCs w:val="22"/>
+        </w:rPr>
+        <w:t xml:space="preserve">As seen in Figure 1, </w:t>
+      </w:r>
+      <w:r>
+        <w:rPr>
+          <w:rFonts w:ascii="Arial" w:eastAsia="Times New Roman" w:hAnsi="Arial" w:cs="Arial"/>
+          <w:color w:val="252525"/>
+          <w:sz w:val="22"/>
+          <w:szCs w:val="22"/>
+        </w:rPr>
+        <w:t>the out-of-sample errors</w:t>
+      </w:r>
+      <w:r>
+        <w:rPr>
+          <w:rFonts w:ascii="Arial" w:eastAsia="Times New Roman" w:hAnsi="Arial" w:cs="Arial"/>
+          <w:color w:val="252525"/>
+          <w:sz w:val="22"/>
+          <w:szCs w:val="22"/>
+        </w:rPr>
+        <w:t xml:space="preserve"> are the smallest when leaf size is between 6 and 19. A</w:t>
+      </w:r>
+      <w:r>
+        <w:rPr>
+          <w:rFonts w:ascii="Arial" w:eastAsia="Times New Roman" w:hAnsi="Arial" w:cs="Arial"/>
+          <w:color w:val="252525"/>
+          <w:sz w:val="22"/>
+          <w:szCs w:val="22"/>
+        </w:rPr>
+        <w:t>s the leaf size decreases</w:t>
+      </w:r>
+      <w:r>
+        <w:rPr>
+          <w:rFonts w:ascii="Arial" w:eastAsia="Times New Roman" w:hAnsi="Arial" w:cs="Arial"/>
+          <w:color w:val="252525"/>
+          <w:sz w:val="22"/>
+          <w:szCs w:val="22"/>
+        </w:rPr>
+        <w:t xml:space="preserve"> (the degree of freedom increases)</w:t>
+      </w:r>
+      <w:r>
+        <w:rPr>
+          <w:rFonts w:ascii="Arial" w:eastAsia="Times New Roman" w:hAnsi="Arial" w:cs="Arial"/>
+          <w:color w:val="252525"/>
+          <w:sz w:val="22"/>
+          <w:szCs w:val="22"/>
+        </w:rPr>
+        <w:t>, the</w:t>
+      </w:r>
+      <w:r>
+        <w:rPr>
+          <w:rFonts w:ascii="Arial" w:eastAsia="Times New Roman" w:hAnsi="Arial" w:cs="Arial"/>
+          <w:color w:val="252525"/>
+          <w:sz w:val="22"/>
+          <w:szCs w:val="22"/>
+        </w:rPr>
+        <w:t xml:space="preserve"> in</w:t>
+      </w:r>
+      <w:r>
+        <w:rPr>
+          <w:rFonts w:ascii="Arial" w:eastAsia="Times New Roman" w:hAnsi="Arial" w:cs="Arial"/>
+          <w:color w:val="252525"/>
+          <w:sz w:val="22"/>
+          <w:szCs w:val="22"/>
+        </w:rPr>
+        <w:t>-</w:t>
+      </w:r>
+      <w:r>
+        <w:rPr>
+          <w:rFonts w:ascii="Arial" w:eastAsia="Times New Roman" w:hAnsi="Arial" w:cs="Arial"/>
+          <w:color w:val="252525"/>
+          <w:sz w:val="22"/>
+          <w:szCs w:val="22"/>
+        </w:rPr>
+        <w:t xml:space="preserve">sample error is </w:t>
+      </w:r>
+      <w:r>
+        <w:rPr>
+          <w:rFonts w:ascii="Arial" w:eastAsia="Times New Roman" w:hAnsi="Arial" w:cs="Arial"/>
+          <w:color w:val="252525"/>
+          <w:sz w:val="22"/>
+          <w:szCs w:val="22"/>
+        </w:rPr>
+        <w:t xml:space="preserve">always </w:t>
+      </w:r>
+      <w:r>
+        <w:rPr>
+          <w:rFonts w:ascii="Arial" w:eastAsia="Times New Roman" w:hAnsi="Arial" w:cs="Arial"/>
+          <w:color w:val="252525"/>
+          <w:sz w:val="22"/>
+          <w:szCs w:val="22"/>
+        </w:rPr>
+        <w:t>decreasing</w:t>
+      </w:r>
+      <w:r>
+        <w:rPr>
+          <w:rFonts w:ascii="Arial" w:eastAsia="Times New Roman" w:hAnsi="Arial" w:cs="Arial"/>
+          <w:color w:val="252525"/>
+          <w:sz w:val="22"/>
+          <w:szCs w:val="22"/>
+        </w:rPr>
+        <w:t>, and it decreases sharply when leaf size decreases from 10 to 1.</w:t>
+      </w:r>
+      <w:r>
+        <w:rPr>
+          <w:rFonts w:ascii="Arial" w:eastAsia="Times New Roman" w:hAnsi="Arial" w:cs="Arial"/>
+          <w:color w:val="252525"/>
+          <w:sz w:val="22"/>
+          <w:szCs w:val="22"/>
+        </w:rPr>
+        <w:t xml:space="preserve"> </w:t>
+      </w:r>
+      <w:r>
+        <w:rPr>
+          <w:rFonts w:ascii="Arial" w:eastAsia="Times New Roman" w:hAnsi="Arial" w:cs="Arial"/>
+          <w:color w:val="252525"/>
+          <w:sz w:val="22"/>
+          <w:szCs w:val="22"/>
+        </w:rPr>
+        <w:t>T</w:t>
+      </w:r>
+      <w:r>
+        <w:rPr>
+          <w:rFonts w:ascii="Arial" w:eastAsia="Times New Roman" w:hAnsi="Arial" w:cs="Arial"/>
+          <w:color w:val="252525"/>
+          <w:sz w:val="22"/>
+          <w:szCs w:val="22"/>
+        </w:rPr>
+        <w:t>he</w:t>
+      </w:r>
+      <w:r>
+        <w:rPr>
+          <w:rFonts w:ascii="Arial" w:eastAsia="Times New Roman" w:hAnsi="Arial" w:cs="Arial"/>
+          <w:color w:val="252525"/>
+          <w:sz w:val="22"/>
+          <w:szCs w:val="22"/>
+        </w:rPr>
+        <w:t xml:space="preserve"> out</w:t>
+      </w:r>
+      <w:r>
+        <w:rPr>
+          <w:rFonts w:ascii="Arial" w:eastAsia="Times New Roman" w:hAnsi="Arial" w:cs="Arial"/>
+          <w:color w:val="252525"/>
+          <w:sz w:val="22"/>
+          <w:szCs w:val="22"/>
+        </w:rPr>
+        <w:t>-</w:t>
+      </w:r>
+      <w:r>
+        <w:rPr>
+          <w:rFonts w:ascii="Arial" w:eastAsia="Times New Roman" w:hAnsi="Arial" w:cs="Arial"/>
+          <w:color w:val="252525"/>
+          <w:sz w:val="22"/>
+          <w:szCs w:val="22"/>
+        </w:rPr>
+        <w:t>of</w:t>
+      </w:r>
+      <w:r>
+        <w:rPr>
+          <w:rFonts w:ascii="Arial" w:eastAsia="Times New Roman" w:hAnsi="Arial" w:cs="Arial"/>
+          <w:color w:val="252525"/>
+          <w:sz w:val="22"/>
+          <w:szCs w:val="22"/>
+        </w:rPr>
+        <w:t>-</w:t>
+      </w:r>
+      <w:r>
+        <w:rPr>
+          <w:rFonts w:ascii="Arial" w:eastAsia="Times New Roman" w:hAnsi="Arial" w:cs="Arial"/>
+          <w:color w:val="252525"/>
+          <w:sz w:val="22"/>
+          <w:szCs w:val="22"/>
+        </w:rPr>
+        <w:t>sample error</w:t>
+      </w:r>
+      <w:r>
+        <w:rPr>
+          <w:rFonts w:ascii="Arial" w:eastAsia="Times New Roman" w:hAnsi="Arial" w:cs="Arial"/>
+          <w:color w:val="252525"/>
+          <w:sz w:val="22"/>
+          <w:szCs w:val="22"/>
+        </w:rPr>
+        <w:t xml:space="preserve"> however, started to</w:t>
+      </w:r>
+      <w:r>
+        <w:rPr>
+          <w:rFonts w:ascii="Arial" w:eastAsia="Times New Roman" w:hAnsi="Arial" w:cs="Arial"/>
+          <w:color w:val="252525"/>
+          <w:sz w:val="22"/>
+          <w:szCs w:val="22"/>
+        </w:rPr>
+        <w:t xml:space="preserve"> increas</w:t>
+      </w:r>
+      <w:r>
+        <w:rPr>
+          <w:rFonts w:ascii="Arial" w:eastAsia="Times New Roman" w:hAnsi="Arial" w:cs="Arial"/>
+          <w:color w:val="252525"/>
+          <w:sz w:val="22"/>
+          <w:szCs w:val="22"/>
+        </w:rPr>
+        <w:t>e when leaf size goes from 6 to 1</w:t>
+      </w:r>
+      <w:r>
+        <w:rPr>
+          <w:rFonts w:ascii="Arial" w:eastAsia="Times New Roman" w:hAnsi="Arial" w:cs="Arial"/>
+          <w:color w:val="252525"/>
+          <w:sz w:val="22"/>
+          <w:szCs w:val="22"/>
+        </w:rPr>
+        <w:t>.</w:t>
+      </w:r>
+      <w:r>
+        <w:rPr>
+          <w:rFonts w:ascii="Arial" w:eastAsia="Times New Roman" w:hAnsi="Arial" w:cs="Arial"/>
+          <w:color w:val="252525"/>
+          <w:sz w:val="22"/>
+          <w:szCs w:val="22"/>
+        </w:rPr>
+        <w:t xml:space="preserve"> </w:t>
+      </w:r>
+    </w:p>
+    <w:p>
+      <w:pPr>
+        <w:shd w:val="clear" w:color="auto" w:fill="FFFFFF"/>
+        <w:spacing w:before="100" w:beforeAutospacing="1" w:after="24"/>
+        <w:ind w:left="384"/>
+        <w:rPr>
+          <w:rFonts w:ascii="Arial" w:eastAsia="Times New Roman" w:hAnsi="Arial" w:cs="Arial"/>
+          <w:color w:val="252525"/>
+          <w:sz w:val="22"/>
+          <w:szCs w:val="22"/>
+        </w:rPr>
+      </w:pPr>
+      <w:r>
+        <w:rPr>
+          <w:rFonts w:ascii="Arial" w:eastAsia="Times New Roman" w:hAnsi="Arial" w:cs="Arial"/>
+          <w:color w:val="252525"/>
+          <w:sz w:val="22"/>
+          <w:szCs w:val="22"/>
+        </w:rPr>
+        <w:t xml:space="preserve">Overfitting happens when </w:t>
+      </w:r>
+      <w:r>
+        <w:rPr>
+          <w:rFonts w:ascii="Arial" w:eastAsia="Times New Roman" w:hAnsi="Arial" w:cs="Arial"/>
+          <w:color w:val="252525"/>
+          <w:sz w:val="22"/>
+          <w:szCs w:val="22"/>
+        </w:rPr>
+        <w:t>the</w:t>
+      </w:r>
+      <w:r>
+        <w:rPr>
+          <w:rFonts w:ascii="Arial" w:eastAsia="Times New Roman" w:hAnsi="Arial" w:cs="Arial"/>
+          <w:color w:val="252525"/>
+          <w:sz w:val="22"/>
+          <w:szCs w:val="22"/>
+        </w:rPr>
+        <w:t xml:space="preserve"> in</w:t>
+      </w:r>
+      <w:r>
+        <w:rPr>
+          <w:rFonts w:ascii="Arial" w:eastAsia="Times New Roman" w:hAnsi="Arial" w:cs="Arial"/>
+          <w:color w:val="252525"/>
+          <w:sz w:val="22"/>
+          <w:szCs w:val="22"/>
+        </w:rPr>
+        <w:t>-</w:t>
+      </w:r>
+      <w:r>
+        <w:rPr>
+          <w:rFonts w:ascii="Arial" w:eastAsia="Times New Roman" w:hAnsi="Arial" w:cs="Arial"/>
+          <w:color w:val="252525"/>
+          <w:sz w:val="22"/>
+          <w:szCs w:val="22"/>
+        </w:rPr>
+        <w:t xml:space="preserve">sample error is </w:t>
+      </w:r>
+      <w:proofErr w:type="gramStart"/>
+      <w:r>
+        <w:rPr>
+          <w:rFonts w:ascii="Arial" w:eastAsia="Times New Roman" w:hAnsi="Arial" w:cs="Arial"/>
+          <w:color w:val="252525"/>
+          <w:sz w:val="22"/>
+          <w:szCs w:val="22"/>
+        </w:rPr>
+        <w:t>decreasing</w:t>
+      </w:r>
+      <w:proofErr w:type="gramEnd"/>
+      <w:r>
+        <w:rPr>
+          <w:rFonts w:ascii="Arial" w:eastAsia="Times New Roman" w:hAnsi="Arial" w:cs="Arial"/>
+          <w:color w:val="252525"/>
+          <w:sz w:val="22"/>
+          <w:szCs w:val="22"/>
+        </w:rPr>
+        <w:t xml:space="preserve"> and the </w:t>
+      </w:r>
+      <w:r>
+        <w:rPr>
+          <w:rFonts w:ascii="Arial" w:eastAsia="Times New Roman" w:hAnsi="Arial" w:cs="Arial"/>
+          <w:color w:val="252525"/>
+          <w:sz w:val="22"/>
+          <w:szCs w:val="22"/>
+        </w:rPr>
+        <w:t>out</w:t>
+      </w:r>
+      <w:r>
+        <w:rPr>
+          <w:rFonts w:ascii="Arial" w:eastAsia="Times New Roman" w:hAnsi="Arial" w:cs="Arial"/>
+          <w:color w:val="252525"/>
+          <w:sz w:val="22"/>
+          <w:szCs w:val="22"/>
+        </w:rPr>
+        <w:t>-</w:t>
+      </w:r>
+      <w:r>
+        <w:rPr>
+          <w:rFonts w:ascii="Arial" w:eastAsia="Times New Roman" w:hAnsi="Arial" w:cs="Arial"/>
+          <w:color w:val="252525"/>
+          <w:sz w:val="22"/>
+          <w:szCs w:val="22"/>
+        </w:rPr>
+        <w:t>of</w:t>
+      </w:r>
+      <w:r>
+        <w:rPr>
+          <w:rFonts w:ascii="Arial" w:eastAsia="Times New Roman" w:hAnsi="Arial" w:cs="Arial"/>
+          <w:color w:val="252525"/>
+          <w:sz w:val="22"/>
+          <w:szCs w:val="22"/>
+        </w:rPr>
+        <w:t>-</w:t>
+      </w:r>
+      <w:r>
+        <w:rPr>
+          <w:rFonts w:ascii="Arial" w:eastAsia="Times New Roman" w:hAnsi="Arial" w:cs="Arial"/>
+          <w:color w:val="252525"/>
+          <w:sz w:val="22"/>
+          <w:szCs w:val="22"/>
+        </w:rPr>
+        <w:t>sample error</w:t>
+      </w:r>
+      <w:r>
+        <w:rPr>
+          <w:rFonts w:ascii="Arial" w:eastAsia="Times New Roman" w:hAnsi="Arial" w:cs="Arial"/>
+          <w:color w:val="252525"/>
+          <w:sz w:val="22"/>
+          <w:szCs w:val="22"/>
+        </w:rPr>
+        <w:t xml:space="preserve"> </w:t>
+      </w:r>
+      <w:r>
+        <w:rPr>
+          <w:rFonts w:ascii="Arial" w:eastAsia="Times New Roman" w:hAnsi="Arial" w:cs="Arial"/>
+          <w:color w:val="252525"/>
+          <w:sz w:val="22"/>
+          <w:szCs w:val="22"/>
+        </w:rPr>
+        <w:t xml:space="preserve">is increasing. </w:t>
+      </w:r>
+      <w:r>
+        <w:rPr>
+          <w:rFonts w:ascii="Arial" w:eastAsia="Times New Roman" w:hAnsi="Arial" w:cs="Arial"/>
+          <w:color w:val="252525"/>
+          <w:sz w:val="22"/>
+          <w:szCs w:val="22"/>
+        </w:rPr>
+        <w:t>So, Yes, overfitting does occur with respect to leaf size</w:t>
+      </w:r>
+      <w:r>
+        <w:rPr>
+          <w:rFonts w:ascii="Arial" w:eastAsia="Times New Roman" w:hAnsi="Arial" w:cs="Arial"/>
+          <w:color w:val="252525"/>
+          <w:sz w:val="22"/>
+          <w:szCs w:val="22"/>
+        </w:rPr>
+        <w:t>. In this case, overfitting starts to</w:t>
+      </w:r>
+      <w:r>
+        <w:rPr>
+          <w:rFonts w:ascii="Arial" w:eastAsia="Times New Roman" w:hAnsi="Arial" w:cs="Arial"/>
+          <w:color w:val="252525"/>
+          <w:sz w:val="22"/>
+          <w:szCs w:val="22"/>
+        </w:rPr>
+        <w:t xml:space="preserve"> occur</w:t>
+      </w:r>
+      <w:r>
+        <w:rPr>
+          <w:rFonts w:ascii="Arial" w:eastAsia="Times New Roman" w:hAnsi="Arial" w:cs="Arial"/>
+          <w:color w:val="252525"/>
+          <w:sz w:val="22"/>
+          <w:szCs w:val="22"/>
+        </w:rPr>
+        <w:t xml:space="preserve"> when leaf size is </w:t>
+      </w:r>
+      <w:r>
+        <w:rPr>
+          <w:rFonts w:ascii="Arial" w:eastAsia="Times New Roman" w:hAnsi="Arial" w:cs="Arial"/>
+          <w:color w:val="252525"/>
+          <w:sz w:val="22"/>
+          <w:szCs w:val="22"/>
+        </w:rPr>
+        <w:t>6</w:t>
+      </w:r>
+      <w:r>
+        <w:rPr>
+          <w:rFonts w:ascii="Arial" w:eastAsia="Times New Roman" w:hAnsi="Arial" w:cs="Arial"/>
+          <w:color w:val="252525"/>
+          <w:sz w:val="22"/>
+          <w:szCs w:val="22"/>
+        </w:rPr>
+        <w:t xml:space="preserve"> or less</w:t>
+      </w:r>
+      <w:r>
+        <w:rPr>
+          <w:rFonts w:ascii="Arial" w:eastAsia="Times New Roman" w:hAnsi="Arial" w:cs="Arial"/>
+          <w:color w:val="252525"/>
+          <w:sz w:val="22"/>
+          <w:szCs w:val="22"/>
+        </w:rPr>
+        <w:t xml:space="preserve"> where the in-sample error decreases sharply as leaf size decreases</w:t>
+      </w:r>
+      <w:r>
+        <w:rPr>
+          <w:rFonts w:ascii="Arial" w:eastAsia="Times New Roman" w:hAnsi="Arial" w:cs="Arial"/>
+          <w:color w:val="252525"/>
+          <w:sz w:val="22"/>
+          <w:szCs w:val="22"/>
+        </w:rPr>
+        <w:t>.</w:t>
+      </w:r>
+    </w:p>
+    <w:tbl>
+      <w:tblPr>
+        <w:tblStyle w:val="TableGrid"/>
+        <w:tblW w:w="0" w:type="auto"/>
+        <w:tblInd w:w="384" w:type="dxa"/>
+        <w:tblLook w:val="04A0" w:firstRow="1" w:lastRow="0" w:firstColumn="1" w:lastColumn="0" w:noHBand="0" w:noVBand="1"/>
+      </w:tblPr>
+      <w:tblGrid>
+        <w:gridCol w:w="8966"/>
+      </w:tblGrid>
+      <w:tr>
+        <w:tc>
+          <w:tcPr>
+            <w:tcW w:w="9350" w:type="dxa"/>
+          </w:tcPr>
+          <w:p>
+            <w:pPr>
+              <w:spacing w:before="100" w:beforeAutospacing="1" w:after="24"/>
+              <w:jc w:val="center"/>
+              <w:rPr>
+                <w:rFonts w:ascii="Arial" w:eastAsia="Times New Roman" w:hAnsi="Arial" w:cs="Arial"/>
+                <w:color w:val="252525"/>
+                <w:sz w:val="22"/>
+                <w:szCs w:val="22"/>
+              </w:rPr>
+            </w:pPr>
+            <w:r>
+              <w:rPr>
+                <w:rFonts w:ascii="Arial" w:eastAsia="Times New Roman" w:hAnsi="Arial" w:cs="Arial"/>
+                <w:noProof/>
+                <w:color w:val="252525"/>
+                <w:sz w:val="22"/>
+                <w:szCs w:val="22"/>
+              </w:rPr>
+              <w:drawing>
+                <wp:inline distT="0" distB="0" distL="0" distR="0" wp14:anchorId="37F8CC86" wp14:editId="719C5038">
+                  <wp:extent cx="4447060" cy="3335295"/>
+                  <wp:effectExtent l="0" t="0" r="0" b="5080"/>
+                  <wp:docPr id="1" name="Picture 1"/>
+                  <wp:cNvGraphicFramePr>
+                    <a:graphicFrameLocks xmlns:a="http://schemas.openxmlformats.org/drawingml/2006/main" noChangeAspect="1"/>
+                  </wp:cNvGraphicFramePr>
+                  <a:graphic xmlns:a="http://schemas.openxmlformats.org/drawingml/2006/main">
+                    <a:graphicData uri="http://schemas.openxmlformats.org/drawingml/2006/picture">
+                      <pic:pic xmlns:pic="http://schemas.openxmlformats.org/drawingml/2006/picture">
+                        <pic:nvPicPr>
+                          <pic:cNvPr id="1" name="Exp1_fig1.png"/>
+                          <pic:cNvPicPr/>
+                        </pic:nvPicPr>
+                        <pic:blipFill>
+                          <a:blip r:embed="rId7">
+                            <a:extLst>
+                              <a:ext uri="{28A0092B-C50C-407E-A947-70E740481C1C}">
+                                <a14:useLocalDpi xmlns:a14="http://schemas.microsoft.com/office/drawing/2010/main" val="0"/>
+                              </a:ext>
+                            </a:extLst>
+                          </a:blip>
+                          <a:stretch>
+                            <a:fillRect/>
+                          </a:stretch>
+                        </pic:blipFill>
+                        <pic:spPr>
+                          <a:xfrm>
+                            <a:off x="0" y="0"/>
+                            <a:ext cx="4461868" cy="3346401"/>
+                          </a:xfrm>
+                          <a:prstGeom prst="rect">
+                            <a:avLst/>
+                          </a:prstGeom>
+                        </pic:spPr>
+                      </pic:pic>
+                    </a:graphicData>
+                  </a:graphic>
+                </wp:inline>
+              </w:drawing>
+            </w:r>
+          </w:p>
+        </w:tc>
+      </w:tr>
+      <w:tr>
+        <w:tc>
+          <w:tcPr>
+            <w:tcW w:w="9350" w:type="dxa"/>
+          </w:tcPr>
+          <w:p>
+            <w:pPr>
+              <w:spacing w:before="100" w:beforeAutospacing="1" w:after="24"/>
+              <w:jc w:val="center"/>
+              <w:rPr>
+                <w:rFonts w:ascii="Arial" w:eastAsia="Times New Roman" w:hAnsi="Arial" w:cs="Arial"/>
+                <w:color w:val="252525"/>
+                <w:sz w:val="22"/>
+                <w:szCs w:val="22"/>
+              </w:rPr>
+            </w:pPr>
+            <w:r>
+              <w:rPr>
+                <w:rFonts w:ascii="Arial" w:eastAsia="Times New Roman" w:hAnsi="Arial" w:cs="Arial"/>
+                <w:color w:val="252525"/>
+                <w:sz w:val="22"/>
+                <w:szCs w:val="22"/>
+              </w:rPr>
+              <w:t>Figure 1</w:t>
+            </w:r>
+            <w:r>
+              <w:rPr>
+                <w:rFonts w:ascii="Arial" w:eastAsia="Times New Roman" w:hAnsi="Arial" w:cs="Arial"/>
+                <w:color w:val="252525"/>
+                <w:sz w:val="22"/>
+                <w:szCs w:val="22"/>
+              </w:rPr>
+              <w:t>: Errors of Decision Tree learners with different leaf size</w:t>
+            </w:r>
+            <w:r>
+              <w:rPr>
+                <w:rFonts w:ascii="Arial" w:eastAsia="Times New Roman" w:hAnsi="Arial" w:cs="Arial"/>
+                <w:color w:val="252525"/>
+                <w:sz w:val="22"/>
+                <w:szCs w:val="22"/>
+              </w:rPr>
+              <w:t>s</w:t>
+            </w:r>
+          </w:p>
+        </w:tc>
+      </w:tr>
+    </w:tbl>
+    <w:p>
+      <w:pPr>
+        <w:shd w:val="clear" w:color="auto" w:fill="FFFFFF"/>
+        <w:spacing w:before="100" w:beforeAutospacing="1" w:after="24"/>
+        <w:ind w:left="384"/>
+        <w:rPr>
+          <w:rFonts w:ascii="Arial" w:eastAsia="Times New Roman" w:hAnsi="Arial" w:cs="Arial"/>
+          <w:color w:val="252525"/>
+          <w:sz w:val="22"/>
+          <w:szCs w:val="22"/>
+        </w:rPr>
+      </w:pPr>
     </w:p>
     <w:p>
       <w:pPr>
@@ -349,25 +1069,7 @@
           <w:sz w:val="22"/>
           <w:szCs w:val="22"/>
         </w:rPr>
-        <w:t xml:space="preserve"> use the dataset </w:t>
-      </w:r>
-      <w:r>
-        <w:rPr>
-          <w:rFonts w:ascii="Courier New" w:eastAsia="Times New Roman" w:hAnsi="Courier New" w:cs="Courier New"/>
-          <w:color w:val="252525"/>
-          <w:sz w:val="22"/>
-          <w:szCs w:val="22"/>
-        </w:rPr>
-        <w:t>istanbul.csv</w:t>
-      </w:r>
-      <w:r>
-        <w:rPr>
-          <w:rFonts w:ascii="Arial" w:eastAsia="Times New Roman" w:hAnsi="Arial" w:cs="Arial"/>
-          <w:color w:val="252525"/>
-          <w:sz w:val="22"/>
-          <w:szCs w:val="22"/>
-        </w:rPr>
-        <w:t xml:space="preserve"> with </w:t>
+        <w:t xml:space="preserve"> use the dataset istanbul.csv with </w:t>
       </w:r>
       <w:proofErr w:type="spellStart"/>
       <w:r>
@@ -429,7 +1131,760 @@
         </w:rPr>
         <w:t xml:space="preserve"> to evaluate. Provide charts to validate your conclusions. Use RMSE as your metric.</w:t>
       </w:r>
+      <w:r>
+        <w:rPr>
+          <w:rFonts w:ascii="Arial" w:eastAsia="Times New Roman" w:hAnsi="Arial" w:cs="Arial"/>
+          <w:color w:val="252525"/>
+          <w:sz w:val="22"/>
+          <w:szCs w:val="22"/>
+        </w:rPr>
+        <w:br/>
+      </w:r>
+      <w:r>
+        <w:rPr>
+          <w:rFonts w:ascii="Arial" w:eastAsia="Times New Roman" w:hAnsi="Arial" w:cs="Arial"/>
+          <w:b/>
+          <w:color w:val="252525"/>
+          <w:sz w:val="22"/>
+          <w:szCs w:val="22"/>
+        </w:rPr>
+        <w:t>Answer</w:t>
+      </w:r>
+      <w:r>
+        <w:rPr>
+          <w:rFonts w:ascii="Arial" w:eastAsia="Times New Roman" w:hAnsi="Arial" w:cs="Arial"/>
+          <w:color w:val="252525"/>
+          <w:sz w:val="22"/>
+          <w:szCs w:val="22"/>
+        </w:rPr>
+        <w:t xml:space="preserve">: </w:t>
+      </w:r>
+      <w:r>
+        <w:rPr>
+          <w:rFonts w:ascii="Arial" w:eastAsia="Times New Roman" w:hAnsi="Arial" w:cs="Arial"/>
+          <w:color w:val="252525"/>
+          <w:sz w:val="22"/>
+          <w:szCs w:val="22"/>
+        </w:rPr>
+        <w:t xml:space="preserve">The same data set used in answering the first question is used here again. </w:t>
+      </w:r>
+      <w:r>
+        <w:rPr>
+          <w:rFonts w:ascii="Arial" w:eastAsia="Times New Roman" w:hAnsi="Arial" w:cs="Arial"/>
+          <w:color w:val="252525"/>
+          <w:sz w:val="22"/>
+          <w:szCs w:val="22"/>
+        </w:rPr>
+        <w:t>This time we feed the same training and testing data to train and test a bagging learner with 20 bags which uses the DT learner as the underlying learner for the bag learner. Leaf size were varied from 1 to 80 for the DT learner used in the bag learner. Figure 2 shows the in-sample and out-of-sample errors for all the learners with Istanbul data.</w:t>
+      </w:r>
     </w:p>
+    <w:p>
+      <w:pPr>
+        <w:shd w:val="clear" w:color="auto" w:fill="FFFFFF"/>
+        <w:spacing w:before="100" w:beforeAutospacing="1" w:after="24"/>
+        <w:ind w:left="384"/>
+        <w:rPr>
+          <w:rFonts w:ascii="Arial" w:eastAsia="Times New Roman" w:hAnsi="Arial" w:cs="Arial"/>
+          <w:color w:val="252525"/>
+          <w:sz w:val="22"/>
+          <w:szCs w:val="22"/>
+        </w:rPr>
+      </w:pPr>
+      <w:r>
+        <w:rPr>
+          <w:rFonts w:ascii="Arial" w:eastAsia="Times New Roman" w:hAnsi="Arial" w:cs="Arial"/>
+          <w:color w:val="252525"/>
+          <w:sz w:val="22"/>
+          <w:szCs w:val="22"/>
+        </w:rPr>
+        <w:t xml:space="preserve">As we can see in </w:t>
+      </w:r>
+      <w:r>
+        <w:rPr>
+          <w:rFonts w:ascii="Arial" w:eastAsia="Times New Roman" w:hAnsi="Arial" w:cs="Arial"/>
+          <w:color w:val="252525"/>
+          <w:sz w:val="22"/>
+          <w:szCs w:val="22"/>
+        </w:rPr>
+        <w:t xml:space="preserve">Figure </w:t>
+      </w:r>
+      <w:bookmarkStart w:id="0" w:name="_GoBack"/>
+      <w:bookmarkEnd w:id="0"/>
+      <w:r>
+        <w:rPr>
+          <w:rFonts w:ascii="Arial" w:eastAsia="Times New Roman" w:hAnsi="Arial" w:cs="Arial"/>
+          <w:color w:val="252525"/>
+          <w:sz w:val="22"/>
+          <w:szCs w:val="22"/>
+        </w:rPr>
+        <w:t xml:space="preserve">2, the in-sample errors (as measured as the root mean squared errors) were not affected by bagging. It still decreases as the leaf size decreases. The decreasing rate </w:t>
+      </w:r>
+      <w:r>
+        <w:rPr>
+          <w:rFonts w:ascii="Arial" w:eastAsia="Times New Roman" w:hAnsi="Arial" w:cs="Arial"/>
+          <w:color w:val="252525"/>
+          <w:sz w:val="22"/>
+          <w:szCs w:val="22"/>
+        </w:rPr>
+        <w:t xml:space="preserve">of the in-sample errors </w:t>
+      </w:r>
+      <w:r>
+        <w:rPr>
+          <w:rFonts w:ascii="Arial" w:eastAsia="Times New Roman" w:hAnsi="Arial" w:cs="Arial"/>
+          <w:color w:val="252525"/>
+          <w:sz w:val="22"/>
+          <w:szCs w:val="22"/>
+        </w:rPr>
+        <w:t>is similar</w:t>
+      </w:r>
+      <w:r>
+        <w:rPr>
+          <w:rFonts w:ascii="Arial" w:eastAsia="Times New Roman" w:hAnsi="Arial" w:cs="Arial"/>
+          <w:color w:val="252525"/>
+          <w:sz w:val="22"/>
+          <w:szCs w:val="22"/>
+        </w:rPr>
+        <w:t xml:space="preserve"> between the DT learner and</w:t>
+      </w:r>
+      <w:r>
+        <w:rPr>
+          <w:rFonts w:ascii="Arial" w:eastAsia="Times New Roman" w:hAnsi="Arial" w:cs="Arial"/>
+          <w:color w:val="252525"/>
+          <w:sz w:val="22"/>
+          <w:szCs w:val="22"/>
+        </w:rPr>
+        <w:t xml:space="preserve"> the DT learner with bagging</w:t>
+      </w:r>
+      <w:r>
+        <w:rPr>
+          <w:rFonts w:ascii="Arial" w:eastAsia="Times New Roman" w:hAnsi="Arial" w:cs="Arial"/>
+          <w:color w:val="252525"/>
+          <w:sz w:val="22"/>
+          <w:szCs w:val="22"/>
+        </w:rPr>
+        <w:t xml:space="preserve"> (see the blue lines in Figure 1 and figure 2).</w:t>
+      </w:r>
+    </w:p>
+    <w:p>
+      <w:pPr>
+        <w:shd w:val="clear" w:color="auto" w:fill="FFFFFF"/>
+        <w:spacing w:before="100" w:beforeAutospacing="1" w:after="24"/>
+        <w:ind w:left="384"/>
+        <w:rPr>
+          <w:rFonts w:ascii="Arial" w:eastAsia="Times New Roman" w:hAnsi="Arial" w:cs="Arial"/>
+          <w:color w:val="252525"/>
+          <w:sz w:val="22"/>
+          <w:szCs w:val="22"/>
+        </w:rPr>
+      </w:pPr>
+      <w:r>
+        <w:rPr>
+          <w:rFonts w:ascii="Arial" w:eastAsia="Times New Roman" w:hAnsi="Arial" w:cs="Arial"/>
+          <w:color w:val="252525"/>
+          <w:sz w:val="22"/>
+          <w:szCs w:val="22"/>
+        </w:rPr>
+        <w:t>The out-of-sample errors of the bag learners, however, are not changing much with respect of the leaf size.</w:t>
+      </w:r>
+      <w:r>
+        <w:rPr>
+          <w:rFonts w:ascii="Arial" w:eastAsia="Times New Roman" w:hAnsi="Arial" w:cs="Arial"/>
+          <w:color w:val="252525"/>
+          <w:sz w:val="22"/>
+          <w:szCs w:val="22"/>
+        </w:rPr>
+        <w:t xml:space="preserve"> That is, no matter what leaf size is, the out-of-sample error or the testing error is not changing much. </w:t>
+      </w:r>
+      <w:r>
+        <w:rPr>
+          <w:rFonts w:ascii="Arial" w:eastAsia="Times New Roman" w:hAnsi="Arial" w:cs="Arial"/>
+          <w:color w:val="252525"/>
+          <w:sz w:val="22"/>
+          <w:szCs w:val="22"/>
+        </w:rPr>
+        <w:t>B</w:t>
+      </w:r>
+      <w:r>
+        <w:rPr>
+          <w:rFonts w:ascii="Arial" w:eastAsia="Times New Roman" w:hAnsi="Arial" w:cs="Arial"/>
+          <w:color w:val="252525"/>
+          <w:sz w:val="22"/>
+          <w:szCs w:val="22"/>
+        </w:rPr>
+        <w:t>agging essentially eliminated overfitting, at least for the leaf sizes tested.</w:t>
+      </w:r>
+    </w:p>
+    <w:tbl>
+      <w:tblPr>
+        <w:tblStyle w:val="TableGrid"/>
+        <w:tblW w:w="0" w:type="auto"/>
+        <w:tblInd w:w="384" w:type="dxa"/>
+        <w:tblLook w:val="04A0" w:firstRow="1" w:lastRow="0" w:firstColumn="1" w:lastColumn="0" w:noHBand="0" w:noVBand="1"/>
+      </w:tblPr>
+      <w:tblGrid>
+        <w:gridCol w:w="8966"/>
+      </w:tblGrid>
+      <w:tr>
+        <w:tc>
+          <w:tcPr>
+            <w:tcW w:w="9350" w:type="dxa"/>
+          </w:tcPr>
+          <w:p>
+            <w:pPr>
+              <w:spacing w:before="100" w:beforeAutospacing="1" w:after="24"/>
+              <w:jc w:val="center"/>
+              <w:rPr>
+                <w:rFonts w:ascii="Arial" w:eastAsia="Times New Roman" w:hAnsi="Arial" w:cs="Arial"/>
+                <w:color w:val="252525"/>
+                <w:sz w:val="22"/>
+                <w:szCs w:val="22"/>
+              </w:rPr>
+            </w:pPr>
+            <w:r>
+              <w:rPr>
+                <w:rFonts w:ascii="Arial" w:eastAsia="Times New Roman" w:hAnsi="Arial" w:cs="Arial"/>
+                <w:noProof/>
+                <w:color w:val="252525"/>
+                <w:sz w:val="22"/>
+                <w:szCs w:val="22"/>
+              </w:rPr>
+              <w:drawing>
+                <wp:inline distT="0" distB="0" distL="0" distR="0" wp14:anchorId="2FC00477" wp14:editId="7242D0DC">
+                  <wp:extent cx="3518312" cy="2638734"/>
+                  <wp:effectExtent l="0" t="0" r="0" b="3175"/>
+                  <wp:docPr id="2" name="Picture 2"/>
+                  <wp:cNvGraphicFramePr>
+                    <a:graphicFrameLocks xmlns:a="http://schemas.openxmlformats.org/drawingml/2006/main" noChangeAspect="1"/>
+                  </wp:cNvGraphicFramePr>
+                  <a:graphic xmlns:a="http://schemas.openxmlformats.org/drawingml/2006/main">
+                    <a:graphicData uri="http://schemas.openxmlformats.org/drawingml/2006/picture">
+                      <pic:pic xmlns:pic="http://schemas.openxmlformats.org/drawingml/2006/picture">
+                        <pic:nvPicPr>
+                          <pic:cNvPr id="2" name="Exp2_fig2.png"/>
+                          <pic:cNvPicPr/>
+                        </pic:nvPicPr>
+                        <pic:blipFill>
+                          <a:blip r:embed="rId8">
+                            <a:extLst>
+                              <a:ext uri="{28A0092B-C50C-407E-A947-70E740481C1C}">
+                                <a14:useLocalDpi xmlns:a14="http://schemas.microsoft.com/office/drawing/2010/main" val="0"/>
+                              </a:ext>
+                            </a:extLst>
+                          </a:blip>
+                          <a:stretch>
+                            <a:fillRect/>
+                          </a:stretch>
+                        </pic:blipFill>
+                        <pic:spPr>
+                          <a:xfrm>
+                            <a:off x="0" y="0"/>
+                            <a:ext cx="3540564" cy="2655423"/>
+                          </a:xfrm>
+                          <a:prstGeom prst="rect">
+                            <a:avLst/>
+                          </a:prstGeom>
+                        </pic:spPr>
+                      </pic:pic>
+                    </a:graphicData>
+                  </a:graphic>
+                </wp:inline>
+              </w:drawing>
+            </w:r>
+          </w:p>
+        </w:tc>
+      </w:tr>
+      <w:tr>
+        <w:tc>
+          <w:tcPr>
+            <w:tcW w:w="9350" w:type="dxa"/>
+          </w:tcPr>
+          <w:p>
+            <w:pPr>
+              <w:spacing w:before="100" w:beforeAutospacing="1" w:after="24"/>
+              <w:rPr>
+                <w:rFonts w:ascii="Arial" w:eastAsia="Times New Roman" w:hAnsi="Arial" w:cs="Arial"/>
+                <w:color w:val="252525"/>
+                <w:sz w:val="22"/>
+                <w:szCs w:val="22"/>
+              </w:rPr>
+            </w:pPr>
+            <w:r>
+              <w:rPr>
+                <w:rFonts w:ascii="Arial" w:eastAsia="Times New Roman" w:hAnsi="Arial" w:cs="Arial"/>
+                <w:color w:val="252525"/>
+                <w:sz w:val="22"/>
+                <w:szCs w:val="22"/>
+              </w:rPr>
+              <w:t>Figure 2:</w:t>
+            </w:r>
+            <w:r>
+              <w:rPr>
+                <w:rFonts w:ascii="Arial" w:eastAsia="Times New Roman" w:hAnsi="Arial" w:cs="Arial"/>
+                <w:color w:val="252525"/>
+                <w:sz w:val="22"/>
+                <w:szCs w:val="22"/>
+              </w:rPr>
+              <w:t xml:space="preserve"> </w:t>
+            </w:r>
+            <w:r>
+              <w:rPr>
+                <w:rFonts w:ascii="Arial" w:eastAsia="Times New Roman" w:hAnsi="Arial" w:cs="Arial"/>
+                <w:color w:val="252525"/>
+                <w:sz w:val="22"/>
+                <w:szCs w:val="22"/>
+              </w:rPr>
+              <w:t xml:space="preserve">Errors of </w:t>
+            </w:r>
+            <w:r>
+              <w:rPr>
+                <w:rFonts w:ascii="Arial" w:eastAsia="Times New Roman" w:hAnsi="Arial" w:cs="Arial"/>
+                <w:color w:val="252525"/>
+                <w:sz w:val="22"/>
+                <w:szCs w:val="22"/>
+              </w:rPr>
+              <w:t>Bag learners with d</w:t>
+            </w:r>
+            <w:r>
+              <w:rPr>
+                <w:rFonts w:ascii="Arial" w:eastAsia="Times New Roman" w:hAnsi="Arial" w:cs="Arial"/>
+                <w:color w:val="252525"/>
+                <w:sz w:val="22"/>
+                <w:szCs w:val="22"/>
+              </w:rPr>
+              <w:t xml:space="preserve">ecision </w:t>
+            </w:r>
+            <w:r>
+              <w:rPr>
+                <w:rFonts w:ascii="Arial" w:eastAsia="Times New Roman" w:hAnsi="Arial" w:cs="Arial"/>
+                <w:color w:val="252525"/>
+                <w:sz w:val="22"/>
+                <w:szCs w:val="22"/>
+              </w:rPr>
+              <w:t>t</w:t>
+            </w:r>
+            <w:r>
+              <w:rPr>
+                <w:rFonts w:ascii="Arial" w:eastAsia="Times New Roman" w:hAnsi="Arial" w:cs="Arial"/>
+                <w:color w:val="252525"/>
+                <w:sz w:val="22"/>
+                <w:szCs w:val="22"/>
+              </w:rPr>
+              <w:t xml:space="preserve">ree learners </w:t>
+            </w:r>
+            <w:r>
+              <w:rPr>
+                <w:rFonts w:ascii="Arial" w:eastAsia="Times New Roman" w:hAnsi="Arial" w:cs="Arial"/>
+                <w:color w:val="252525"/>
+                <w:sz w:val="22"/>
+                <w:szCs w:val="22"/>
+              </w:rPr>
+              <w:t>of</w:t>
+            </w:r>
+            <w:r>
+              <w:rPr>
+                <w:rFonts w:ascii="Arial" w:eastAsia="Times New Roman" w:hAnsi="Arial" w:cs="Arial"/>
+                <w:color w:val="252525"/>
+                <w:sz w:val="22"/>
+                <w:szCs w:val="22"/>
+              </w:rPr>
+              <w:t xml:space="preserve"> different leaf size</w:t>
+            </w:r>
+            <w:r>
+              <w:rPr>
+                <w:rFonts w:ascii="Arial" w:eastAsia="Times New Roman" w:hAnsi="Arial" w:cs="Arial"/>
+                <w:color w:val="252525"/>
+                <w:sz w:val="22"/>
+                <w:szCs w:val="22"/>
+              </w:rPr>
+              <w:t>s</w:t>
+            </w:r>
+          </w:p>
+        </w:tc>
+      </w:tr>
+    </w:tbl>
+    <w:p>
+      <w:pPr>
+        <w:shd w:val="clear" w:color="auto" w:fill="FFFFFF"/>
+        <w:spacing w:before="100" w:beforeAutospacing="1" w:after="24"/>
+        <w:ind w:left="384"/>
+        <w:rPr>
+          <w:rFonts w:ascii="Arial" w:eastAsia="Times New Roman" w:hAnsi="Arial" w:cs="Arial"/>
+          <w:color w:val="252525"/>
+          <w:sz w:val="22"/>
+          <w:szCs w:val="22"/>
+        </w:rPr>
+      </w:pPr>
+      <w:r>
+        <w:rPr>
+          <w:rFonts w:ascii="Arial" w:eastAsia="Times New Roman" w:hAnsi="Arial" w:cs="Arial"/>
+          <w:color w:val="252525"/>
+          <w:sz w:val="22"/>
+          <w:szCs w:val="22"/>
+        </w:rPr>
+        <w:t xml:space="preserve">Now, a natural question is that does the number of bags affect the conclusion. To </w:t>
+      </w:r>
+      <w:r>
+        <w:rPr>
+          <w:rFonts w:ascii="Arial" w:eastAsia="Times New Roman" w:hAnsi="Arial" w:cs="Arial"/>
+          <w:color w:val="252525"/>
+          <w:sz w:val="22"/>
+          <w:szCs w:val="22"/>
+        </w:rPr>
+        <w:t>answer</w:t>
+      </w:r>
+      <w:r>
+        <w:rPr>
+          <w:rFonts w:ascii="Arial" w:eastAsia="Times New Roman" w:hAnsi="Arial" w:cs="Arial"/>
+          <w:color w:val="252525"/>
+          <w:sz w:val="22"/>
+          <w:szCs w:val="22"/>
+        </w:rPr>
+        <w:t xml:space="preserve"> this question, the bag learner</w:t>
+      </w:r>
+      <w:r>
+        <w:rPr>
+          <w:rFonts w:ascii="Arial" w:eastAsia="Times New Roman" w:hAnsi="Arial" w:cs="Arial"/>
+          <w:color w:val="252525"/>
+          <w:sz w:val="22"/>
+          <w:szCs w:val="22"/>
+        </w:rPr>
+        <w:t>s</w:t>
+      </w:r>
+      <w:r>
+        <w:rPr>
+          <w:rFonts w:ascii="Arial" w:eastAsia="Times New Roman" w:hAnsi="Arial" w:cs="Arial"/>
+          <w:color w:val="252525"/>
+          <w:sz w:val="22"/>
+          <w:szCs w:val="22"/>
+        </w:rPr>
+        <w:t xml:space="preserve"> were tested with two different number of bags (bags = 10 </w:t>
+      </w:r>
+      <w:r>
+        <w:rPr>
+          <w:rFonts w:ascii="Arial" w:eastAsia="Times New Roman" w:hAnsi="Arial" w:cs="Arial"/>
+          <w:color w:val="252525"/>
+          <w:sz w:val="22"/>
+          <w:szCs w:val="22"/>
+        </w:rPr>
+        <w:t>vs.</w:t>
+      </w:r>
+      <w:r>
+        <w:rPr>
+          <w:rFonts w:ascii="Arial" w:eastAsia="Times New Roman" w:hAnsi="Arial" w:cs="Arial"/>
+          <w:color w:val="252525"/>
+          <w:sz w:val="22"/>
+          <w:szCs w:val="22"/>
+        </w:rPr>
+        <w:t xml:space="preserve"> bags = 100). The result is showed in Figure 3.</w:t>
+      </w:r>
+    </w:p>
+    <w:p>
+      <w:pPr>
+        <w:shd w:val="clear" w:color="auto" w:fill="FFFFFF"/>
+        <w:spacing w:before="100" w:beforeAutospacing="1" w:after="24"/>
+        <w:ind w:left="384"/>
+        <w:rPr>
+          <w:rFonts w:ascii="Arial" w:eastAsia="Times New Roman" w:hAnsi="Arial" w:cs="Arial"/>
+          <w:color w:val="252525"/>
+          <w:sz w:val="22"/>
+          <w:szCs w:val="22"/>
+        </w:rPr>
+      </w:pPr>
+      <w:r>
+        <w:rPr>
+          <w:rFonts w:ascii="Arial" w:eastAsia="Times New Roman" w:hAnsi="Arial" w:cs="Arial"/>
+          <w:color w:val="252525"/>
+          <w:sz w:val="22"/>
+          <w:szCs w:val="22"/>
+        </w:rPr>
+        <w:t xml:space="preserve">With bag learners with 10 bags (Figure 3a) and 100 bags (Figure 3b), </w:t>
+      </w:r>
+      <w:r>
+        <w:rPr>
+          <w:rFonts w:ascii="Arial" w:eastAsia="Times New Roman" w:hAnsi="Arial" w:cs="Arial"/>
+          <w:color w:val="252525"/>
+          <w:sz w:val="22"/>
+          <w:szCs w:val="22"/>
+        </w:rPr>
+        <w:t>the similar trend we see in bag learners with 20 bags were observed.  Number of bags did not affect the conclusion that bagging can eliminate overfitting in this case because it stabilized testing error.</w:t>
+      </w:r>
+    </w:p>
+    <w:p>
+      <w:pPr>
+        <w:shd w:val="clear" w:color="auto" w:fill="FFFFFF"/>
+        <w:spacing w:before="100" w:beforeAutospacing="1" w:after="24"/>
+        <w:ind w:left="384"/>
+        <w:rPr>
+          <w:rFonts w:ascii="Arial" w:eastAsia="Times New Roman" w:hAnsi="Arial" w:cs="Arial"/>
+          <w:color w:val="252525"/>
+          <w:sz w:val="22"/>
+          <w:szCs w:val="22"/>
+        </w:rPr>
+      </w:pPr>
+    </w:p>
+    <w:tbl>
+      <w:tblPr>
+        <w:tblStyle w:val="TableGrid"/>
+        <w:tblW w:w="0" w:type="auto"/>
+        <w:tblInd w:w="384" w:type="dxa"/>
+        <w:tblLook w:val="04A0" w:firstRow="1" w:lastRow="0" w:firstColumn="1" w:lastColumn="0" w:noHBand="0" w:noVBand="1"/>
+      </w:tblPr>
+      <w:tblGrid>
+        <w:gridCol w:w="4483"/>
+        <w:gridCol w:w="4483"/>
+      </w:tblGrid>
+      <w:tr>
+        <w:tc>
+          <w:tcPr>
+            <w:tcW w:w="4483" w:type="dxa"/>
+          </w:tcPr>
+          <w:p>
+            <w:pPr>
+              <w:spacing w:before="100" w:beforeAutospacing="1" w:after="24"/>
+              <w:rPr>
+                <w:rFonts w:ascii="Arial" w:eastAsia="Times New Roman" w:hAnsi="Arial" w:cs="Arial"/>
+                <w:color w:val="252525"/>
+                <w:sz w:val="22"/>
+                <w:szCs w:val="22"/>
+              </w:rPr>
+            </w:pPr>
+            <w:r>
+              <w:rPr>
+                <w:rFonts w:ascii="Arial" w:eastAsia="Times New Roman" w:hAnsi="Arial" w:cs="Arial"/>
+                <w:color w:val="252525"/>
+                <w:sz w:val="22"/>
+                <w:szCs w:val="22"/>
+              </w:rPr>
+              <w:lastRenderedPageBreak/>
+              <w:t>a.</w:t>
+            </w:r>
+          </w:p>
+        </w:tc>
+        <w:tc>
+          <w:tcPr>
+            <w:tcW w:w="4483" w:type="dxa"/>
+          </w:tcPr>
+          <w:p>
+            <w:pPr>
+              <w:spacing w:before="100" w:beforeAutospacing="1" w:after="24"/>
+              <w:rPr>
+                <w:rFonts w:ascii="Arial" w:eastAsia="Times New Roman" w:hAnsi="Arial" w:cs="Arial"/>
+                <w:color w:val="252525"/>
+                <w:sz w:val="22"/>
+                <w:szCs w:val="22"/>
+              </w:rPr>
+            </w:pPr>
+            <w:r>
+              <w:rPr>
+                <w:rFonts w:ascii="Arial" w:eastAsia="Times New Roman" w:hAnsi="Arial" w:cs="Arial"/>
+                <w:color w:val="252525"/>
+                <w:sz w:val="22"/>
+                <w:szCs w:val="22"/>
+              </w:rPr>
+              <w:t>b.</w:t>
+            </w:r>
+          </w:p>
+        </w:tc>
+      </w:tr>
+      <w:tr>
+        <w:tc>
+          <w:tcPr>
+            <w:tcW w:w="4483" w:type="dxa"/>
+          </w:tcPr>
+          <w:p>
+            <w:pPr>
+              <w:spacing w:before="100" w:beforeAutospacing="1" w:after="24"/>
+              <w:rPr>
+                <w:rFonts w:ascii="Arial" w:eastAsia="Times New Roman" w:hAnsi="Arial" w:cs="Arial"/>
+                <w:color w:val="252525"/>
+                <w:sz w:val="22"/>
+                <w:szCs w:val="22"/>
+              </w:rPr>
+            </w:pPr>
+            <w:r>
+              <w:rPr>
+                <w:rFonts w:ascii="Arial" w:eastAsia="Times New Roman" w:hAnsi="Arial" w:cs="Arial"/>
+                <w:noProof/>
+                <w:color w:val="252525"/>
+                <w:sz w:val="22"/>
+                <w:szCs w:val="22"/>
+              </w:rPr>
+              <w:drawing>
+                <wp:inline distT="0" distB="0" distL="0" distR="0" wp14:anchorId="6283CB3F" wp14:editId="714AF9E1">
+                  <wp:extent cx="2556819" cy="1917614"/>
+                  <wp:effectExtent l="0" t="0" r="0" b="635"/>
+                  <wp:docPr id="3" name="Picture 3"/>
+                  <wp:cNvGraphicFramePr>
+                    <a:graphicFrameLocks xmlns:a="http://schemas.openxmlformats.org/drawingml/2006/main" noChangeAspect="1"/>
+                  </wp:cNvGraphicFramePr>
+                  <a:graphic xmlns:a="http://schemas.openxmlformats.org/drawingml/2006/main">
+                    <a:graphicData uri="http://schemas.openxmlformats.org/drawingml/2006/picture">
+                      <pic:pic xmlns:pic="http://schemas.openxmlformats.org/drawingml/2006/picture">
+                        <pic:nvPicPr>
+                          <pic:cNvPr id="3" name="Exp2_fig3a.png"/>
+                          <pic:cNvPicPr/>
+                        </pic:nvPicPr>
+                        <pic:blipFill>
+                          <a:blip r:embed="rId9" cstate="print">
+                            <a:extLst>
+                              <a:ext uri="{28A0092B-C50C-407E-A947-70E740481C1C}">
+                                <a14:useLocalDpi xmlns:a14="http://schemas.microsoft.com/office/drawing/2010/main" val="0"/>
+                              </a:ext>
+                            </a:extLst>
+                          </a:blip>
+                          <a:stretch>
+                            <a:fillRect/>
+                          </a:stretch>
+                        </pic:blipFill>
+                        <pic:spPr>
+                          <a:xfrm>
+                            <a:off x="0" y="0"/>
+                            <a:ext cx="2586338" cy="1939753"/>
+                          </a:xfrm>
+                          <a:prstGeom prst="rect">
+                            <a:avLst/>
+                          </a:prstGeom>
+                        </pic:spPr>
+                      </pic:pic>
+                    </a:graphicData>
+                  </a:graphic>
+                </wp:inline>
+              </w:drawing>
+            </w:r>
+          </w:p>
+        </w:tc>
+        <w:tc>
+          <w:tcPr>
+            <w:tcW w:w="4483" w:type="dxa"/>
+          </w:tcPr>
+          <w:p>
+            <w:pPr>
+              <w:spacing w:before="100" w:beforeAutospacing="1" w:after="24"/>
+              <w:rPr>
+                <w:rFonts w:ascii="Arial" w:eastAsia="Times New Roman" w:hAnsi="Arial" w:cs="Arial"/>
+                <w:color w:val="252525"/>
+                <w:sz w:val="22"/>
+                <w:szCs w:val="22"/>
+              </w:rPr>
+            </w:pPr>
+            <w:r>
+              <w:rPr>
+                <w:rFonts w:ascii="Arial" w:eastAsia="Times New Roman" w:hAnsi="Arial" w:cs="Arial"/>
+                <w:noProof/>
+                <w:color w:val="252525"/>
+                <w:sz w:val="22"/>
+                <w:szCs w:val="22"/>
+              </w:rPr>
+              <w:drawing>
+                <wp:inline distT="0" distB="0" distL="0" distR="0" wp14:anchorId="4263FB43" wp14:editId="30B5752F">
+                  <wp:extent cx="2510911" cy="1883184"/>
+                  <wp:effectExtent l="0" t="0" r="3810" b="0"/>
+                  <wp:docPr id="4" name="Picture 4"/>
+                  <wp:cNvGraphicFramePr>
+                    <a:graphicFrameLocks xmlns:a="http://schemas.openxmlformats.org/drawingml/2006/main" noChangeAspect="1"/>
+                  </wp:cNvGraphicFramePr>
+                  <a:graphic xmlns:a="http://schemas.openxmlformats.org/drawingml/2006/main">
+                    <a:graphicData uri="http://schemas.openxmlformats.org/drawingml/2006/picture">
+                      <pic:pic xmlns:pic="http://schemas.openxmlformats.org/drawingml/2006/picture">
+                        <pic:nvPicPr>
+                          <pic:cNvPr id="4" name="Exp2_fig3b.png"/>
+                          <pic:cNvPicPr/>
+                        </pic:nvPicPr>
+                        <pic:blipFill>
+                          <a:blip r:embed="rId10" cstate="print">
+                            <a:extLst>
+                              <a:ext uri="{28A0092B-C50C-407E-A947-70E740481C1C}">
+                                <a14:useLocalDpi xmlns:a14="http://schemas.microsoft.com/office/drawing/2010/main" val="0"/>
+                              </a:ext>
+                            </a:extLst>
+                          </a:blip>
+                          <a:stretch>
+                            <a:fillRect/>
+                          </a:stretch>
+                        </pic:blipFill>
+                        <pic:spPr>
+                          <a:xfrm>
+                            <a:off x="0" y="0"/>
+                            <a:ext cx="2551784" cy="1913839"/>
+                          </a:xfrm>
+                          <a:prstGeom prst="rect">
+                            <a:avLst/>
+                          </a:prstGeom>
+                        </pic:spPr>
+                      </pic:pic>
+                    </a:graphicData>
+                  </a:graphic>
+                </wp:inline>
+              </w:drawing>
+            </w:r>
+          </w:p>
+        </w:tc>
+      </w:tr>
+      <w:tr>
+        <w:tc>
+          <w:tcPr>
+            <w:tcW w:w="8966" w:type="dxa"/>
+            <w:gridSpan w:val="2"/>
+          </w:tcPr>
+          <w:p>
+            <w:pPr>
+              <w:spacing w:before="100" w:beforeAutospacing="1" w:after="24"/>
+              <w:rPr>
+                <w:rFonts w:ascii="Arial" w:eastAsia="Times New Roman" w:hAnsi="Arial" w:cs="Arial"/>
+                <w:color w:val="252525"/>
+                <w:sz w:val="22"/>
+                <w:szCs w:val="22"/>
+              </w:rPr>
+            </w:pPr>
+            <w:r>
+              <w:rPr>
+                <w:rFonts w:ascii="Arial" w:eastAsia="Times New Roman" w:hAnsi="Arial" w:cs="Arial"/>
+                <w:color w:val="252525"/>
+                <w:sz w:val="22"/>
+                <w:szCs w:val="22"/>
+              </w:rPr>
+              <w:t xml:space="preserve">Figure </w:t>
+            </w:r>
+            <w:r>
+              <w:rPr>
+                <w:rFonts w:ascii="Arial" w:eastAsia="Times New Roman" w:hAnsi="Arial" w:cs="Arial"/>
+                <w:color w:val="252525"/>
+                <w:sz w:val="22"/>
+                <w:szCs w:val="22"/>
+              </w:rPr>
+              <w:t>3</w:t>
+            </w:r>
+            <w:r>
+              <w:rPr>
+                <w:rFonts w:ascii="Arial" w:eastAsia="Times New Roman" w:hAnsi="Arial" w:cs="Arial"/>
+                <w:color w:val="252525"/>
+                <w:sz w:val="22"/>
+                <w:szCs w:val="22"/>
+              </w:rPr>
+              <w:t>: Errors of Bag learners with decision tree learners of different leaf sizes</w:t>
+            </w:r>
+            <w:r>
+              <w:rPr>
+                <w:rFonts w:ascii="Arial" w:eastAsia="Times New Roman" w:hAnsi="Arial" w:cs="Arial"/>
+                <w:color w:val="252525"/>
+                <w:sz w:val="22"/>
+                <w:szCs w:val="22"/>
+              </w:rPr>
+              <w:t xml:space="preserve">. a) </w:t>
+            </w:r>
+            <w:r>
+              <w:rPr>
+                <w:rFonts w:ascii="Arial" w:eastAsia="Times New Roman" w:hAnsi="Arial" w:cs="Arial"/>
+                <w:color w:val="252525"/>
+                <w:sz w:val="22"/>
+                <w:szCs w:val="22"/>
+              </w:rPr>
+              <w:t>bags = 10; b) bags = 100</w:t>
+            </w:r>
+          </w:p>
+        </w:tc>
+      </w:tr>
+    </w:tbl>
     <w:p>
       <w:pPr>
         <w:numPr>
@@ -440,7 +1895,7 @@
         <w:spacing w:before="100" w:beforeAutospacing="1" w:after="24"/>
         <w:ind w:left="384"/>
         <w:rPr>
-          <w:rFonts w:asciiTheme="minorHAnsi" w:hAnsiTheme="minorHAnsi" w:cstheme="minorHAnsi"/>
+          <w:rFonts w:ascii="Arial" w:hAnsi="Arial" w:cs="Arial"/>
           <w:sz w:val="22"/>
           <w:szCs w:val="22"/>
         </w:rPr>
@@ -494,11 +1949,9 @@
         </w:rPr>
         <w:t>). In which ways is one method better than the other? Provide at least two quantitative measures. Important, using two similar measures that illustrate the same broader metric does not count as two. (For example, do not use two measures for accuracy.) Note for this part of the report you must conduct new experiments, don't use the results of the experiments above for this.</w:t>
       </w:r>
-      <w:bookmarkStart w:id="0" w:name="_GoBack"/>
-      <w:bookmarkEnd w:id="0"/>
-      <w:r>
-        <w:rPr>
-          <w:rFonts w:asciiTheme="minorHAnsi" w:hAnsiTheme="minorHAnsi" w:cstheme="minorHAnsi"/>
+      <w:r>
+        <w:rPr>
+          <w:rFonts w:ascii="Arial" w:hAnsi="Arial" w:cs="Arial"/>
           <w:sz w:val="22"/>
           <w:szCs w:val="22"/>
         </w:rPr>
@@ -506,8 +1959,8 @@
       </w:r>
     </w:p>
     <w:sectPr>
-      <w:headerReference w:type="even" r:id="rId7"/>
-      <w:headerReference w:type="default" r:id="rId8"/>
+      <w:headerReference w:type="even" r:id="rId11"/>
+      <w:headerReference w:type="default" r:id="rId12"/>
       <w:pgSz w:w="12240" w:h="15840"/>
       <w:pgMar w:top="1440" w:right="1440" w:bottom="1440" w:left="1440" w:header="720" w:footer="720" w:gutter="0"/>
       <w:cols w:space="720"/>

</xml_diff>

<commit_message>
added another metrics, but have not time to write it up or submit.
</commit_message>
<xml_diff>
--- a/assess_learners/Report03_assess_learners.docx
+++ b/assess_learners/Report03_assess_learners.docx
@@ -673,16 +673,7 @@
           <w:sz w:val="22"/>
           <w:szCs w:val="22"/>
         </w:rPr>
-        <w:t xml:space="preserve">Overfitting happens when </w:t>
-      </w:r>
-      <w:r>
-        <w:rPr>
-          <w:rFonts w:ascii="Arial" w:eastAsia="Times New Roman" w:hAnsi="Arial" w:cs="Arial"/>
-          <w:color w:val="252525"/>
-          <w:sz w:val="22"/>
-          <w:szCs w:val="22"/>
-        </w:rPr>
-        <w:t>the</w:t>
+        <w:t>Overfitting happens when the</w:t>
       </w:r>
       <w:r>
         <w:rPr>
@@ -783,16 +774,7 @@
           <w:sz w:val="22"/>
           <w:szCs w:val="22"/>
         </w:rPr>
-        <w:t xml:space="preserve"> </w:t>
-      </w:r>
-      <w:r>
-        <w:rPr>
-          <w:rFonts w:ascii="Arial" w:eastAsia="Times New Roman" w:hAnsi="Arial" w:cs="Arial"/>
-          <w:color w:val="252525"/>
-          <w:sz w:val="22"/>
-          <w:szCs w:val="22"/>
-        </w:rPr>
-        <w:t xml:space="preserve">is increasing. </w:t>
+        <w:t xml:space="preserve"> is increasing. </w:t>
       </w:r>
       <w:r>
         <w:rPr>
@@ -969,16 +951,7 @@
                 <w:sz w:val="22"/>
                 <w:szCs w:val="22"/>
               </w:rPr>
-              <w:t>Figure 1</w:t>
-            </w:r>
-            <w:r>
-              <w:rPr>
-                <w:rFonts w:ascii="Arial" w:eastAsia="Times New Roman" w:hAnsi="Arial" w:cs="Arial"/>
-                <w:color w:val="252525"/>
-                <w:sz w:val="22"/>
-                <w:szCs w:val="22"/>
-              </w:rPr>
-              <w:t>: Errors of Decision Tree learners with different leaf size</w:t>
+              <w:t>Figure 1: Errors of Decision Tree learners with different leaf size</w:t>
             </w:r>
             <w:r>
               <w:rPr>
@@ -1422,79 +1395,7 @@
                 <w:sz w:val="22"/>
                 <w:szCs w:val="22"/>
               </w:rPr>
-              <w:t xml:space="preserve"> </w:t>
-            </w:r>
-            <w:r>
-              <w:rPr>
-                <w:rFonts w:ascii="Arial" w:eastAsia="Times New Roman" w:hAnsi="Arial" w:cs="Arial"/>
-                <w:color w:val="252525"/>
-                <w:sz w:val="22"/>
-                <w:szCs w:val="22"/>
-              </w:rPr>
-              <w:t xml:space="preserve">Errors of </w:t>
-            </w:r>
-            <w:r>
-              <w:rPr>
-                <w:rFonts w:ascii="Arial" w:eastAsia="Times New Roman" w:hAnsi="Arial" w:cs="Arial"/>
-                <w:color w:val="252525"/>
-                <w:sz w:val="22"/>
-                <w:szCs w:val="22"/>
-              </w:rPr>
-              <w:t>Bag learners with d</w:t>
-            </w:r>
-            <w:r>
-              <w:rPr>
-                <w:rFonts w:ascii="Arial" w:eastAsia="Times New Roman" w:hAnsi="Arial" w:cs="Arial"/>
-                <w:color w:val="252525"/>
-                <w:sz w:val="22"/>
-                <w:szCs w:val="22"/>
-              </w:rPr>
-              <w:t xml:space="preserve">ecision </w:t>
-            </w:r>
-            <w:r>
-              <w:rPr>
-                <w:rFonts w:ascii="Arial" w:eastAsia="Times New Roman" w:hAnsi="Arial" w:cs="Arial"/>
-                <w:color w:val="252525"/>
-                <w:sz w:val="22"/>
-                <w:szCs w:val="22"/>
-              </w:rPr>
-              <w:t>t</w:t>
-            </w:r>
-            <w:r>
-              <w:rPr>
-                <w:rFonts w:ascii="Arial" w:eastAsia="Times New Roman" w:hAnsi="Arial" w:cs="Arial"/>
-                <w:color w:val="252525"/>
-                <w:sz w:val="22"/>
-                <w:szCs w:val="22"/>
-              </w:rPr>
-              <w:t xml:space="preserve">ree learners </w:t>
-            </w:r>
-            <w:r>
-              <w:rPr>
-                <w:rFonts w:ascii="Arial" w:eastAsia="Times New Roman" w:hAnsi="Arial" w:cs="Arial"/>
-                <w:color w:val="252525"/>
-                <w:sz w:val="22"/>
-                <w:szCs w:val="22"/>
-              </w:rPr>
-              <w:t>of</w:t>
-            </w:r>
-            <w:r>
-              <w:rPr>
-                <w:rFonts w:ascii="Arial" w:eastAsia="Times New Roman" w:hAnsi="Arial" w:cs="Arial"/>
-                <w:color w:val="252525"/>
-                <w:sz w:val="22"/>
-                <w:szCs w:val="22"/>
-              </w:rPr>
-              <w:t xml:space="preserve"> different leaf size</w:t>
-            </w:r>
-            <w:r>
-              <w:rPr>
-                <w:rFonts w:ascii="Arial" w:eastAsia="Times New Roman" w:hAnsi="Arial" w:cs="Arial"/>
-                <w:color w:val="252525"/>
-                <w:sz w:val="22"/>
-                <w:szCs w:val="22"/>
-              </w:rPr>
-              <w:t>s</w:t>
+              <w:t xml:space="preserve"> Errors of Bag learners with decision tree learners of different leaf sizes</w:t>
             </w:r>
           </w:p>
         </w:tc>
@@ -1841,34 +1742,7 @@
                 <w:sz w:val="22"/>
                 <w:szCs w:val="22"/>
               </w:rPr>
-              <w:t xml:space="preserve">Figure </w:t>
-            </w:r>
-            <w:r>
-              <w:rPr>
-                <w:rFonts w:ascii="Arial" w:eastAsia="Times New Roman" w:hAnsi="Arial" w:cs="Arial"/>
-                <w:color w:val="252525"/>
-                <w:sz w:val="22"/>
-                <w:szCs w:val="22"/>
-              </w:rPr>
-              <w:t>3</w:t>
-            </w:r>
-            <w:r>
-              <w:rPr>
-                <w:rFonts w:ascii="Arial" w:eastAsia="Times New Roman" w:hAnsi="Arial" w:cs="Arial"/>
-                <w:color w:val="252525"/>
-                <w:sz w:val="22"/>
-                <w:szCs w:val="22"/>
-              </w:rPr>
-              <w:t>: Errors of Bag learners with decision tree learners of different leaf sizes</w:t>
-            </w:r>
-            <w:r>
-              <w:rPr>
-                <w:rFonts w:ascii="Arial" w:eastAsia="Times New Roman" w:hAnsi="Arial" w:cs="Arial"/>
-                <w:color w:val="252525"/>
-                <w:sz w:val="22"/>
-                <w:szCs w:val="22"/>
-              </w:rPr>
-              <w:t xml:space="preserve">. a) </w:t>
+              <w:t xml:space="preserve">Figure 3: Errors of Bag learners with decision tree learners of different leaf sizes. a) </w:t>
             </w:r>
             <w:r>
               <w:rPr>
@@ -2412,34 +2286,75 @@
           <w:sz w:val="22"/>
           <w:szCs w:val="22"/>
         </w:rPr>
-        <w:t>As seen in figure 4</w:t>
-      </w:r>
-      <w:r>
-        <w:rPr>
-          <w:rFonts w:ascii="Arial" w:hAnsi="Arial" w:cs="Arial"/>
-          <w:sz w:val="22"/>
-          <w:szCs w:val="22"/>
-        </w:rPr>
-        <w:t>b</w:t>
-      </w:r>
-      <w:r>
-        <w:rPr>
-          <w:rFonts w:ascii="Arial" w:hAnsi="Arial" w:cs="Arial"/>
-          <w:sz w:val="22"/>
-          <w:szCs w:val="22"/>
-        </w:rPr>
-        <w:t xml:space="preserve">, the querying time </w:t>
-      </w:r>
-      <w:r>
-        <w:rPr>
-          <w:rFonts w:ascii="Arial" w:hAnsi="Arial" w:cs="Arial"/>
-          <w:sz w:val="22"/>
-          <w:szCs w:val="22"/>
-        </w:rPr>
-        <w:t>increases as the input dataset size increases for both the learners. The querying times do not differ between the two learners.</w:t>
+        <w:t>As seen in figure 4b, the querying time increases as the input dataset size increases for both the learners. The querying times do not differ between the two learners.</w:t>
+      </w:r>
+    </w:p>
+    <w:p>
+      <w:pPr>
+        <w:shd w:val="clear" w:color="auto" w:fill="FFFFFF"/>
+        <w:spacing w:before="100" w:beforeAutospacing="1" w:after="24"/>
+        <w:ind w:left="384"/>
+        <w:rPr>
+          <w:rFonts w:ascii="Arial" w:hAnsi="Arial" w:cs="Arial"/>
+          <w:sz w:val="22"/>
+          <w:szCs w:val="22"/>
+        </w:rPr>
+      </w:pPr>
+      <w:r>
+        <w:rPr>
+          <w:rFonts w:ascii="Arial" w:hAnsi="Arial" w:cs="Arial"/>
+          <w:sz w:val="22"/>
+          <w:szCs w:val="22"/>
+        </w:rPr>
+        <w:lastRenderedPageBreak/>
+        <w:t>In</w:t>
       </w:r>
       <w:bookmarkStart w:id="0" w:name="_GoBack"/>
       <w:bookmarkEnd w:id="0"/>
+      <w:r>
+        <w:rPr>
+          <w:rFonts w:ascii="Arial" w:hAnsi="Arial" w:cs="Arial"/>
+          <w:sz w:val="22"/>
+          <w:szCs w:val="22"/>
+        </w:rPr>
+        <w:t xml:space="preserve"> summary, the </w:t>
+      </w:r>
+      <w:proofErr w:type="spellStart"/>
+      <w:r>
+        <w:rPr>
+          <w:rFonts w:ascii="Arial" w:hAnsi="Arial" w:cs="Arial"/>
+          <w:sz w:val="22"/>
+          <w:szCs w:val="22"/>
+        </w:rPr>
+        <w:t>RTLearner</w:t>
+      </w:r>
+      <w:proofErr w:type="spellEnd"/>
+      <w:r>
+        <w:rPr>
+          <w:rFonts w:ascii="Arial" w:hAnsi="Arial" w:cs="Arial"/>
+          <w:sz w:val="22"/>
+          <w:szCs w:val="22"/>
+        </w:rPr>
+        <w:t xml:space="preserve"> is more efficient than the DT learner. The </w:t>
+      </w:r>
+      <w:proofErr w:type="spellStart"/>
+      <w:r>
+        <w:rPr>
+          <w:rFonts w:ascii="Arial" w:hAnsi="Arial" w:cs="Arial"/>
+          <w:sz w:val="22"/>
+          <w:szCs w:val="22"/>
+        </w:rPr>
+        <w:t>RTLearner</w:t>
+      </w:r>
+      <w:proofErr w:type="spellEnd"/>
+      <w:r>
+        <w:rPr>
+          <w:rFonts w:ascii="Arial" w:hAnsi="Arial" w:cs="Arial"/>
+          <w:sz w:val="22"/>
+          <w:szCs w:val="22"/>
+        </w:rPr>
+        <w:t xml:space="preserve"> takes shorter time to train and the same time to query, and the training time does not increase as the training dataset increases.</w:t>
+      </w:r>
     </w:p>
     <w:sectPr>
       <w:headerReference w:type="even" r:id="rId13"/>

</xml_diff>